<commit_message>
Generated pdf version of resumes Modified resumes' names for organizing purpose
</commit_message>
<xml_diff>
--- a/1A_generic.docx
+++ b/1A_generic.docx
@@ -1,6 +1,6 @@
 
 <file path=word/document.xml><?xml version="1.0" encoding="utf-8"?>
-<w:document xmlns:wpc="http://schemas.microsoft.com/office/word/2010/wordprocessingCanvas" xmlns:cx="http://schemas.microsoft.com/office/drawing/2014/chartex" xmlns:cx1="http://schemas.microsoft.com/office/drawing/2015/9/8/chartex" xmlns:mc="http://schemas.openxmlformats.org/markup-compatibility/2006" xmlns:o="urn:schemas-microsoft-com:office:office" xmlns:r="http://schemas.openxmlformats.org/officeDocument/2006/relationships" xmlns:m="http://schemas.openxmlformats.org/officeDocument/2006/math" xmlns:v="urn:schemas-microsoft-com:vml" xmlns:wp14="http://schemas.microsoft.com/office/word/2010/wordprocessingDrawing" xmlns:wp="http://schemas.openxmlformats.org/drawingml/2006/wordprocessingDrawing" xmlns:w10="urn:schemas-microsoft-com:office:word" xmlns:w="http://schemas.openxmlformats.org/wordprocessingml/2006/main" xmlns:w14="http://schemas.microsoft.com/office/word/2010/wordml" xmlns:w15="http://schemas.microsoft.com/office/word/2012/wordml" xmlns:w16se="http://schemas.microsoft.com/office/word/2015/wordml/symex" xmlns:wpg="http://schemas.microsoft.com/office/word/2010/wordprocessingGroup" xmlns:wpi="http://schemas.microsoft.com/office/word/2010/wordprocessingInk" xmlns:wne="http://schemas.microsoft.com/office/word/2006/wordml" xmlns:wps="http://schemas.microsoft.com/office/word/2010/wordprocessingShape" mc:Ignorable="w14 w15 w16se wp14">
+<w:document xmlns:wpc="http://schemas.microsoft.com/office/word/2010/wordprocessingCanvas" xmlns:cx="http://schemas.microsoft.com/office/drawing/2014/chartex" xmlns:cx1="http://schemas.microsoft.com/office/drawing/2015/9/8/chartex" xmlns:cx2="http://schemas.microsoft.com/office/drawing/2015/10/21/chartex" xmlns:mc="http://schemas.openxmlformats.org/markup-compatibility/2006" xmlns:o="urn:schemas-microsoft-com:office:office" xmlns:r="http://schemas.openxmlformats.org/officeDocument/2006/relationships" xmlns:m="http://schemas.openxmlformats.org/officeDocument/2006/math" xmlns:v="urn:schemas-microsoft-com:vml" xmlns:wp14="http://schemas.microsoft.com/office/word/2010/wordprocessingDrawing" xmlns:wp="http://schemas.openxmlformats.org/drawingml/2006/wordprocessingDrawing" xmlns:w10="urn:schemas-microsoft-com:office:word" xmlns:w="http://schemas.openxmlformats.org/wordprocessingml/2006/main" xmlns:w14="http://schemas.microsoft.com/office/word/2010/wordml" xmlns:w15="http://schemas.microsoft.com/office/word/2012/wordml" xmlns:w16se="http://schemas.microsoft.com/office/word/2015/wordml/symex" xmlns:wpg="http://schemas.microsoft.com/office/word/2010/wordprocessingGroup" xmlns:wpi="http://schemas.microsoft.com/office/word/2010/wordprocessingInk" xmlns:wne="http://schemas.microsoft.com/office/word/2006/wordml" xmlns:wps="http://schemas.microsoft.com/office/word/2010/wordprocessingShape" mc:Ignorable="w14 w15 w16se wp14">
   <w:body>
     <w:p>
       <w:pPr>
@@ -90,7 +90,7 @@
           </mc:Choice>
           <mc:Fallback>
             <w:pict>
-              <v:rect w14:anchorId="2F783A4F" id="Rectangle 5" o:spid="_x0000_s1026" style="position:absolute;margin-left:0;margin-top:-5pt;width:612pt;height:99pt;z-index:-251915778;visibility:visible;mso-wrap-style:square;mso-width-percent:0;mso-height-percent:0;mso-wrap-distance-left:9pt;mso-wrap-distance-top:0;mso-wrap-distance-right:9pt;mso-wrap-distance-bottom:0;mso-position-horizontal:absolute;mso-position-horizontal-relative:page;mso-position-vertical:absolute;mso-position-vertical-relative:text;mso-width-percent:0;mso-height-percent:0;mso-width-relative:margin;mso-height-relative:margin;v-text-anchor:middle" o:gfxdata="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" fillcolor="#ffc000" stroked="f" strokeweight="1.5pt">
+              <v:rect w14:anchorId="483E2FF4" id="Rectangle 5" o:spid="_x0000_s1026" style="position:absolute;margin-left:0;margin-top:-5pt;width:612pt;height:99pt;z-index:-251915778;visibility:visible;mso-wrap-style:square;mso-width-percent:0;mso-height-percent:0;mso-wrap-distance-left:9pt;mso-wrap-distance-top:0;mso-wrap-distance-right:9pt;mso-wrap-distance-bottom:0;mso-position-horizontal:absolute;mso-position-horizontal-relative:page;mso-position-vertical:absolute;mso-position-vertical-relative:text;mso-width-percent:0;mso-height-percent:0;mso-width-relative:margin;mso-height-relative:margin;v-text-anchor:middle" o:gfxdata="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" fillcolor="#ffc000" stroked="f" strokeweight="1.5pt">
                 <w10:wrap anchorx="page"/>
               </v:rect>
             </w:pict>
@@ -145,6 +145,8 @@
         </w:rPr>
         <w:t>c</w:t>
       </w:r>
+      <w:bookmarkStart w:id="0" w:name="_GoBack"/>
+      <w:bookmarkEnd w:id="0"/>
       <w:proofErr w:type="spellEnd"/>
       <w:r>
         <w:rPr>
@@ -167,8 +169,6 @@
         </w:rPr>
         <w:t>Mechatronics Engineering</w:t>
       </w:r>
-      <w:bookmarkStart w:id="0" w:name="_GoBack"/>
-      <w:bookmarkEnd w:id="0"/>
       <w:r>
         <w:rPr>
           <w:rFonts w:ascii="Verdana" w:hAnsi="Verdana"/>
@@ -442,7 +442,7 @@
           </mc:Choice>
           <mc:Fallback>
             <w:pict>
-              <v:rect w14:anchorId="4C16C36B" id="Rectangle 4" o:spid="_x0000_s1026" style="position:absolute;margin-left:-31.25pt;margin-top:22.95pt;width:636.7pt;height:312pt;z-index:-251914753;visibility:visible;mso-wrap-style:square;mso-height-percent:0;mso-wrap-distance-left:9pt;mso-wrap-distance-top:0;mso-wrap-distance-right:9pt;mso-wrap-distance-bottom:0;mso-position-horizontal:absolute;mso-position-horizontal-relative:text;mso-position-vertical:absolute;mso-position-vertical-relative:text;mso-height-percent:0;mso-height-relative:margin;v-text-anchor:middle" o:gfxdata="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" fillcolor="#ffe599 [1303]" stroked="f" strokeweight="1.5pt"/>
+              <v:rect w14:anchorId="5F109B58" id="Rectangle 4" o:spid="_x0000_s1026" style="position:absolute;margin-left:-31.25pt;margin-top:22.95pt;width:636.7pt;height:312pt;z-index:-251914753;visibility:visible;mso-wrap-style:square;mso-height-percent:0;mso-wrap-distance-left:9pt;mso-wrap-distance-top:0;mso-wrap-distance-right:9pt;mso-wrap-distance-bottom:0;mso-position-horizontal:absolute;mso-position-horizontal-relative:text;mso-position-vertical:absolute;mso-position-vertical-relative:text;mso-height-percent:0;mso-height-relative:margin;v-text-anchor:middle" o:gfxdata="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" fillcolor="#ffe599 [1303]" stroked="f" strokeweight="1.5pt"/>
             </w:pict>
           </mc:Fallback>
         </mc:AlternateContent>
@@ -744,55 +744,6 @@
           <w:iCs/>
         </w:rPr>
         <w:t>Learned C# and finished a project using the language in 30 days</w:t>
-      </w:r>
-    </w:p>
-    <w:p>
-      <w:pPr>
-        <w:tabs>
-          <w:tab w:val="left" w:pos="4770"/>
-        </w:tabs>
-        <w:spacing w:after="0"/>
-        <w:rPr>
-          <w:rFonts w:ascii="Cambria" w:hAnsi="Cambria"/>
-          <w:iCs/>
-        </w:rPr>
-      </w:pPr>
-      <w:r>
-        <w:rPr>
-          <w:rFonts w:ascii="Cambria" w:hAnsi="Cambria"/>
-          <w:iCs/>
-        </w:rPr>
-        <w:sym w:font="Webdings" w:char="F061"/>
-      </w:r>
-      <w:r>
-        <w:rPr>
-          <w:rFonts w:ascii="Cambria" w:hAnsi="Cambria"/>
-          <w:iCs/>
-        </w:rPr>
-        <w:t xml:space="preserve"> </w:t>
-      </w:r>
-      <w:r>
-        <w:rPr>
-          <w:rFonts w:ascii="Cambria" w:hAnsi="Cambria"/>
-          <w:iCs/>
-        </w:rPr>
-        <w:t xml:space="preserve">Learned shell scripting and produced 8 scripts that collect system information and produced reports that are currently used by </w:t>
-      </w:r>
-      <w:proofErr w:type="spellStart"/>
-      <w:r>
-        <w:rPr>
-          <w:rFonts w:ascii="Cambria" w:hAnsi="Cambria"/>
-          <w:iCs/>
-        </w:rPr>
-        <w:t>fundserv’s</w:t>
-      </w:r>
-      <w:proofErr w:type="spellEnd"/>
-      <w:r>
-        <w:rPr>
-          <w:rFonts w:ascii="Cambria" w:hAnsi="Cambria"/>
-          <w:iCs/>
-        </w:rPr>
-        <w:t xml:space="preserve"> IT department </w:t>
       </w:r>
     </w:p>
     <w:p>
@@ -2049,7 +2000,7 @@
           </mc:Choice>
           <mc:Fallback>
             <w:pict>
-              <v:group w14:anchorId="63B65207" id="Group 90" o:spid="_x0000_s1026" style="position:absolute;margin-left:49pt;margin-top:7.8pt;width:64pt;height:19.85pt;z-index:251618816;mso-width-relative:margin;mso-height-relative:margin" coordsize="10043,3378" o:gfxdata="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">
+              <v:group w14:anchorId="41BB16BE" id="Group 90" o:spid="_x0000_s1026" style="position:absolute;margin-left:49pt;margin-top:7.8pt;width:64pt;height:19.85pt;z-index:251618816;mso-width-relative:margin;mso-height-relative:margin" coordsize="10043,3378" o:gfxdata="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">
                 <v:shapetype id="_x0000_t75" coordsize="21600,21600" o:spt="75" o:preferrelative="t" path="m@4@5l@4@11@9@11@9@5xe" filled="f" stroked="f">
                   <v:stroke joinstyle="miter"/>
                   <v:formulas>
@@ -2488,13 +2439,13 @@
         <mc:AlternateContent>
           <mc:Choice Requires="wps">
             <w:drawing>
-              <wp:anchor distT="0" distB="0" distL="114300" distR="114300" simplePos="0" relativeHeight="251629568" behindDoc="0" locked="0" layoutInCell="1" allowOverlap="1" wp14:anchorId="14041836" wp14:editId="3A4038A1">
+              <wp:anchor distT="0" distB="0" distL="114300" distR="114300" simplePos="0" relativeHeight="251629568" behindDoc="0" locked="0" layoutInCell="1" allowOverlap="1" wp14:anchorId="14041836" wp14:editId="34E8D396">
                 <wp:simplePos x="0" y="0"/>
                 <wp:positionH relativeFrom="column">
                   <wp:posOffset>-320040</wp:posOffset>
                 </wp:positionH>
                 <wp:positionV relativeFrom="paragraph">
-                  <wp:posOffset>111760</wp:posOffset>
+                  <wp:posOffset>187960</wp:posOffset>
                 </wp:positionV>
                 <wp:extent cx="7971790" cy="257175"/>
                 <wp:effectExtent l="0" t="0" r="0" b="9525"/>
@@ -2577,7 +2528,7 @@
           </mc:Choice>
           <mc:Fallback>
             <w:pict>
-              <v:rect w14:anchorId="14041836" id="Rectangle 11" o:spid="_x0000_s1035" style="position:absolute;left:0;text-align:left;margin-left:-25.2pt;margin-top:8.8pt;width:627.7pt;height:20.25pt;z-index:251629568;visibility:visible;mso-wrap-style:square;mso-wrap-distance-left:9pt;mso-wrap-distance-top:0;mso-wrap-distance-right:9pt;mso-wrap-distance-bottom:0;mso-position-horizontal:absolute;mso-position-horizontal-relative:text;mso-position-vertical:absolute;mso-position-vertical-relative:text;v-text-anchor:middle" o:gfxdata="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" fillcolor="#5a5a5a [2109]" stroked="f" strokeweight="1.5pt">
+              <v:rect w14:anchorId="14041836" id="Rectangle 11" o:spid="_x0000_s1035" style="position:absolute;left:0;text-align:left;margin-left:-25.2pt;margin-top:14.8pt;width:627.7pt;height:20.25pt;z-index:251629568;visibility:visible;mso-wrap-style:square;mso-wrap-distance-left:9pt;mso-wrap-distance-top:0;mso-wrap-distance-right:9pt;mso-wrap-distance-bottom:0;mso-position-horizontal:absolute;mso-position-horizontal-relative:text;mso-position-vertical:absolute;mso-position-vertical-relative:text;v-text-anchor:middle" o:gfxdata="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" fillcolor="#5a5a5a [2109]" stroked="f" strokeweight="1.5pt">
                 <v:fill opacity="6682f"/>
                 <v:textbox>
                   <w:txbxContent>
@@ -2621,6 +2572,34 @@
           <w:sz w:val="24"/>
         </w:rPr>
       </w:pPr>
+    </w:p>
+    <w:p>
+      <w:pPr>
+        <w:tabs>
+          <w:tab w:val="left" w:pos="2520"/>
+        </w:tabs>
+        <w:spacing w:before="60" w:after="60" w:line="240" w:lineRule="auto"/>
+        <w:ind w:left="360" w:firstLine="2520"/>
+        <w:rPr>
+          <w:rFonts w:ascii="Copperplate Gothic Bold" w:hAnsi="Copperplate Gothic Bold"/>
+          <w:bCs/>
+          <w:iCs/>
+          <w:sz w:val="24"/>
+        </w:rPr>
+      </w:pPr>
+    </w:p>
+    <w:p>
+      <w:pPr>
+        <w:tabs>
+          <w:tab w:val="left" w:pos="2520"/>
+        </w:tabs>
+        <w:spacing w:before="60" w:after="60" w:line="240" w:lineRule="auto"/>
+        <w:ind w:left="360" w:firstLine="2520"/>
+        <w:rPr>
+          <w:rFonts w:ascii="Century Gothic" w:hAnsi="Century Gothic"/>
+          <w:b/>
+        </w:rPr>
+      </w:pPr>
       <w:r>
         <w:rPr>
           <w:rFonts w:ascii="Arial" w:hAnsi="Arial" w:cs="Arial"/>
@@ -2630,13 +2609,13 @@
           <w:szCs w:val="27"/>
         </w:rPr>
         <w:drawing>
-          <wp:anchor distT="0" distB="0" distL="114300" distR="114300" simplePos="0" relativeHeight="251622400" behindDoc="1" locked="0" layoutInCell="1" allowOverlap="1" wp14:anchorId="49D6C5E8" wp14:editId="1A80DFB0">
+          <wp:anchor distT="0" distB="0" distL="114300" distR="114300" simplePos="0" relativeHeight="251622400" behindDoc="1" locked="0" layoutInCell="1" allowOverlap="1" wp14:anchorId="49D6C5E8" wp14:editId="030BE465">
             <wp:simplePos x="0" y="0"/>
             <wp:positionH relativeFrom="column">
-              <wp:posOffset>4747895</wp:posOffset>
+              <wp:posOffset>4738370</wp:posOffset>
             </wp:positionH>
             <wp:positionV relativeFrom="paragraph">
-              <wp:posOffset>190196</wp:posOffset>
+              <wp:posOffset>8255</wp:posOffset>
             </wp:positionV>
             <wp:extent cx="255454" cy="224522"/>
             <wp:effectExtent l="0" t="0" r="0" b="4445"/>
@@ -2699,19 +2678,6 @@
           </wp:anchor>
         </w:drawing>
       </w:r>
-    </w:p>
-    <w:p>
-      <w:pPr>
-        <w:tabs>
-          <w:tab w:val="left" w:pos="2520"/>
-        </w:tabs>
-        <w:spacing w:before="60" w:after="60" w:line="240" w:lineRule="auto"/>
-        <w:ind w:left="360" w:firstLine="2520"/>
-        <w:rPr>
-          <w:rFonts w:ascii="Century Gothic" w:hAnsi="Century Gothic"/>
-          <w:b/>
-        </w:rPr>
-      </w:pPr>
       <w:r>
         <w:rPr>
           <w:rFonts w:ascii="Arial" w:hAnsi="Arial" w:cs="Arial"/>
@@ -2723,7 +2689,7 @@
         <mc:AlternateContent>
           <mc:Choice Requires="wpg">
             <w:drawing>
-              <wp:anchor distT="0" distB="0" distL="114300" distR="114300" simplePos="0" relativeHeight="251660288" behindDoc="0" locked="0" layoutInCell="1" allowOverlap="1" wp14:anchorId="2A859CA5" wp14:editId="7C38510C">
+              <wp:anchor distT="0" distB="0" distL="114300" distR="114300" simplePos="0" relativeHeight="251660288" behindDoc="0" locked="0" layoutInCell="1" allowOverlap="1" wp14:anchorId="2A859CA5" wp14:editId="549A6BD4">
                 <wp:simplePos x="0" y="0"/>
                 <wp:positionH relativeFrom="column">
                   <wp:posOffset>-404992</wp:posOffset>
@@ -4903,7 +4869,7 @@
       </w:pPr>
     </w:pPrDefault>
   </w:docDefaults>
-  <w:latentStyles w:defLockedState="0" w:defUIPriority="99" w:defSemiHidden="0" w:defUnhideWhenUsed="0" w:defQFormat="0" w:count="371">
+  <w:latentStyles w:defLockedState="0" w:defUIPriority="99" w:defSemiHidden="0" w:defUnhideWhenUsed="0" w:defQFormat="0" w:count="372">
     <w:lsdException w:name="Normal" w:uiPriority="0" w:qFormat="1"/>
     <w:lsdException w:name="heading 1" w:uiPriority="9" w:qFormat="1"/>
     <w:lsdException w:name="heading 2" w:semiHidden="1" w:uiPriority="9" w:unhideWhenUsed="1" w:qFormat="1"/>
@@ -5009,7 +4975,6 @@
     <w:lsdException w:name="HTML Sample" w:semiHidden="1" w:unhideWhenUsed="1"/>
     <w:lsdException w:name="HTML Typewriter" w:semiHidden="1" w:unhideWhenUsed="1"/>
     <w:lsdException w:name="HTML Variable" w:semiHidden="1" w:unhideWhenUsed="1"/>
-    <w:lsdException w:name="Normal Table" w:semiHidden="1" w:unhideWhenUsed="1"/>
     <w:lsdException w:name="annotation subject" w:semiHidden="1" w:unhideWhenUsed="1"/>
     <w:lsdException w:name="No List" w:semiHidden="1" w:unhideWhenUsed="1"/>
     <w:lsdException w:name="Outline List 1" w:semiHidden="1" w:unhideWhenUsed="1"/>
@@ -5056,10 +5021,8 @@
     <w:lsdException w:name="Table Subtle 2" w:semiHidden="1" w:unhideWhenUsed="1"/>
     <w:lsdException w:name="Table Web 1" w:semiHidden="1" w:unhideWhenUsed="1"/>
     <w:lsdException w:name="Table Web 2" w:semiHidden="1" w:unhideWhenUsed="1"/>
-    <w:lsdException w:name="Table Web 3" w:semiHidden="1" w:unhideWhenUsed="1"/>
     <w:lsdException w:name="Balloon Text" w:semiHidden="1" w:unhideWhenUsed="1"/>
     <w:lsdException w:name="Table Grid" w:uiPriority="39"/>
-    <w:lsdException w:name="Table Theme" w:semiHidden="1" w:unhideWhenUsed="1"/>
     <w:lsdException w:name="Placeholder Text" w:semiHidden="1"/>
     <w:lsdException w:name="No Spacing" w:uiPriority="1" w:qFormat="1"/>
     <w:lsdException w:name="Light Shading" w:uiPriority="60"/>
@@ -5275,6 +5238,7 @@
     <w:lsdException w:name="List Table 5 Dark Accent 6" w:uiPriority="50"/>
     <w:lsdException w:name="List Table 6 Colorful Accent 6" w:uiPriority="51"/>
     <w:lsdException w:name="List Table 7 Colorful Accent 6" w:uiPriority="52"/>
+    <w:lsdException w:name="Mention" w:semiHidden="1" w:unhideWhenUsed="1"/>
   </w:latentStyles>
   <w:style w:type="paragraph" w:default="1" w:styleId="Normal">
     <w:name w:val="Normal"/>
@@ -5603,7 +5567,7 @@
 </file>
 
 <file path=customXml/itemProps1.xml><?xml version="1.0" encoding="utf-8"?>
-<ds:datastoreItem xmlns:ds="http://schemas.openxmlformats.org/officeDocument/2006/customXml" ds:itemID="{E834823E-37B4-4DB0-B6B3-6F7B38FE6B64}">
+<ds:datastoreItem xmlns:ds="http://schemas.openxmlformats.org/officeDocument/2006/customXml" ds:itemID="{FE54B0E6-765D-4B6B-857F-B353186334A4}">
   <ds:schemaRefs>
     <ds:schemaRef ds:uri="http://schemas.openxmlformats.org/officeDocument/2006/bibliography"/>
   </ds:schemaRefs>

</xml_diff>